<commit_message>
Update SBNZ predlog projekta.docx
</commit_message>
<xml_diff>
--- a/SBNZ predlog projekta.docx
+++ b/SBNZ predlog projekta.docx
@@ -133,7 +133,45 @@
         <w:rPr>
           <w:rtl w:val="0"/>
         </w:rPr>
-        <w:t xml:space="preserve">Postoje različita rešenja koja vrše preporuku destinacija za odmor koristeći različite faktore. Prepoznali smo prostor za unapređenje i kreiranje novog rešenja koje će uzeti u obzir sve bitne faktore uočene u drugim rešenjima i napraviti njihovu kombinaciju. Takođe, još posebnosti koju naše rešenje nudi je odabir tipa prevoza i uzimanje ovog podatka u obzir prilikom preporuke destinacije, kao i jednostavna upotreba rešenja.</w:t>
+        <w:t xml:space="preserve">Postoje različita rešenja koja vrše preporuku destinacija za odmor koristeći različite faktore. </w:t>
+      </w:r>
+    </w:p>
+    <w:p>
+      <w:pPr>
+        <w:jc w:val="both"/>
+        <w:rPr/>
+      </w:pPr>
+      <w:r>
+        <w:rPr>
+          <w:rtl w:val="0"/>
+        </w:rPr>
+        <w:t xml:space="preserve">Primeri ovih rešenja - sistema su </w:t>
+      </w:r>
+      <w:r>
+        <w:rPr>
+          <w:i w:val="1"/>
+          <w:rtl w:val="0"/>
+        </w:rPr>
+        <w:t xml:space="preserve">Triplehop’s TripMatcher</w:t>
+      </w:r>
+      <w:r>
+        <w:rPr>
+          <w:rtl w:val="0"/>
+        </w:rPr>
+        <w:t xml:space="preserve"> i </w:t>
+      </w:r>
+      <w:r>
+        <w:rPr>
+          <w:i w:val="1"/>
+          <w:rtl w:val="0"/>
+        </w:rPr>
+        <w:t xml:space="preserve">VacationCoach’s expert advice platform. </w:t>
+      </w:r>
+      <w:r>
+        <w:rPr>
+          <w:rtl w:val="0"/>
+        </w:rPr>
+        <w:t xml:space="preserve">Prepoznali smo prostor za unapređenje i kreiranje novog rešenja koje će uzeti u obzir sve bitne faktore uočene u drugim rešenjima i napraviti njihovu kombinaciju. Takođe, još posebnosti koju naše rešenje nudi je odabir tipa prevoza i uzimanje ovog podatka u obzir prilikom preporuke destinacije, kao i jednostavna upotreba rešenja.</w:t>
       </w:r>
     </w:p>
     <w:p>
@@ -288,7 +326,7 @@
       <w:pPr>
         <w:numPr>
           <w:ilvl w:val="0"/>
-          <w:numId w:val="9"/>
+          <w:numId w:val="5"/>
         </w:numPr>
         <w:ind w:left="720" w:hanging="360"/>
         <w:jc w:val="both"/>
@@ -320,16 +358,247 @@
       <w:pPr>
         <w:numPr>
           <w:ilvl w:val="0"/>
+          <w:numId w:val="11"/>
+        </w:numPr>
+        <w:ind w:left="720" w:hanging="360"/>
+        <w:jc w:val="both"/>
+      </w:pPr>
+      <w:r>
+        <w:rPr>
+          <w:rtl w:val="0"/>
+        </w:rPr>
+        <w:t xml:space="preserve">Lokacija</w:t>
+      </w:r>
+    </w:p>
+    <w:p>
+      <w:pPr>
+        <w:numPr>
+          <w:ilvl w:val="0"/>
+          <w:numId w:val="11"/>
+        </w:numPr>
+        <w:ind w:left="720" w:hanging="360"/>
+        <w:jc w:val="both"/>
+      </w:pPr>
+      <w:r>
+        <w:rPr>
+          <w:rtl w:val="0"/>
+        </w:rPr>
+        <w:t xml:space="preserve">Prosečna cena (budzet, standard,lux)</w:t>
+      </w:r>
+    </w:p>
+    <w:p>
+      <w:pPr>
+        <w:numPr>
+          <w:ilvl w:val="0"/>
+          <w:numId w:val="11"/>
+        </w:numPr>
+        <w:ind w:left="720" w:hanging="360"/>
+        <w:jc w:val="both"/>
+      </w:pPr>
+      <w:r>
+        <w:rPr>
+          <w:rtl w:val="0"/>
+        </w:rPr>
+        <w:t xml:space="preserve">Blizina grada (grad, okolina grada, grad nije u blizini)</w:t>
+      </w:r>
+    </w:p>
+    <w:p>
+      <w:pPr>
+        <w:numPr>
+          <w:ilvl w:val="0"/>
+          <w:numId w:val="11"/>
+        </w:numPr>
+        <w:ind w:left="720" w:hanging="360"/>
+        <w:jc w:val="both"/>
+      </w:pPr>
+      <w:r>
+        <w:rPr>
+          <w:rtl w:val="0"/>
+        </w:rPr>
+        <w:t xml:space="preserve">Aerodrom (da, ne)</w:t>
+      </w:r>
+    </w:p>
+    <w:p>
+      <w:pPr>
+        <w:numPr>
+          <w:ilvl w:val="0"/>
+          <w:numId w:val="11"/>
+        </w:numPr>
+        <w:ind w:left="720" w:hanging="360"/>
+        <w:jc w:val="both"/>
+        <w:rPr>
+          <w:u w:val="none"/>
+        </w:rPr>
+      </w:pPr>
+      <w:r>
+        <w:rPr>
+          <w:rtl w:val="0"/>
+        </w:rPr>
+        <w:t xml:space="preserve">Rent a car (da, ne)</w:t>
+      </w:r>
+    </w:p>
+    <w:p>
+      <w:pPr>
+        <w:numPr>
+          <w:ilvl w:val="0"/>
+          <w:numId w:val="11"/>
+        </w:numPr>
+        <w:ind w:left="720" w:hanging="360"/>
+        <w:jc w:val="both"/>
+        <w:rPr>
+          <w:u w:val="none"/>
+        </w:rPr>
+      </w:pPr>
+      <w:r>
+        <w:rPr>
+          <w:rtl w:val="0"/>
+        </w:rPr>
+        <w:t xml:space="preserve">Plaža (da, ne)</w:t>
+      </w:r>
+    </w:p>
+    <w:p>
+      <w:pPr>
+        <w:numPr>
+          <w:ilvl w:val="0"/>
+          <w:numId w:val="11"/>
+        </w:numPr>
+        <w:ind w:left="720" w:hanging="360"/>
+        <w:jc w:val="both"/>
+        <w:rPr>
+          <w:u w:val="none"/>
+        </w:rPr>
+      </w:pPr>
+      <w:r>
+        <w:rPr>
+          <w:rtl w:val="0"/>
+        </w:rPr>
+        <w:t xml:space="preserve">Znamenitosti (da, ne)</w:t>
+      </w:r>
+    </w:p>
+    <w:p>
+      <w:pPr>
+        <w:numPr>
+          <w:ilvl w:val="0"/>
+          <w:numId w:val="11"/>
+        </w:numPr>
+        <w:ind w:left="720" w:hanging="360"/>
+        <w:jc w:val="both"/>
+        <w:rPr>
+          <w:u w:val="none"/>
+        </w:rPr>
+      </w:pPr>
+      <w:r>
+        <w:rPr>
+          <w:rtl w:val="0"/>
+        </w:rPr>
+        <w:t xml:space="preserve">Prodavnica u blizini (da, ne)</w:t>
+      </w:r>
+    </w:p>
+    <w:p>
+      <w:pPr>
+        <w:numPr>
+          <w:ilvl w:val="0"/>
+          <w:numId w:val="11"/>
+        </w:numPr>
+        <w:ind w:left="720" w:hanging="360"/>
+        <w:jc w:val="both"/>
+        <w:rPr>
+          <w:u w:val="none"/>
+        </w:rPr>
+      </w:pPr>
+      <w:r>
+        <w:rPr>
+          <w:rtl w:val="0"/>
+        </w:rPr>
+        <w:t xml:space="preserve">Restorani u blizini (da, ne)</w:t>
+      </w:r>
+    </w:p>
+    <w:p>
+      <w:pPr>
+        <w:numPr>
+          <w:ilvl w:val="0"/>
+          <w:numId w:val="11"/>
+        </w:numPr>
+        <w:ind w:left="720" w:hanging="360"/>
+        <w:jc w:val="both"/>
+        <w:rPr>
+          <w:u w:val="none"/>
+        </w:rPr>
+      </w:pPr>
+      <w:r>
+        <w:rPr>
+          <w:rtl w:val="0"/>
+        </w:rPr>
+        <w:t xml:space="preserve">Aktivnosti za decu(da, ne)</w:t>
+      </w:r>
+    </w:p>
+    <w:p>
+      <w:pPr>
+        <w:numPr>
+          <w:ilvl w:val="0"/>
+          <w:numId w:val="11"/>
+        </w:numPr>
+        <w:ind w:left="720" w:hanging="360"/>
+        <w:jc w:val="both"/>
+        <w:rPr>
+          <w:u w:val="none"/>
+        </w:rPr>
+      </w:pPr>
+      <w:r>
+        <w:rPr>
+          <w:rtl w:val="0"/>
+        </w:rPr>
+        <w:t xml:space="preserve">Tip destinacije (omladinsko, za parove, za samce, porodično, za starije)</w:t>
+      </w:r>
+    </w:p>
+    <w:p>
+      <w:pPr>
+        <w:numPr>
+          <w:ilvl w:val="0"/>
+          <w:numId w:val="11"/>
+        </w:numPr>
+        <w:ind w:left="720" w:hanging="360"/>
+        <w:jc w:val="both"/>
+        <w:rPr>
+          <w:u w:val="none"/>
+        </w:rPr>
+      </w:pPr>
+      <w:r>
+        <w:rPr>
+          <w:rtl w:val="0"/>
+        </w:rPr>
+        <w:t xml:space="preserve">Lista atrakcija</w:t>
+      </w:r>
+    </w:p>
+    <w:p>
+      <w:pPr>
+        <w:jc w:val="both"/>
+        <w:rPr/>
+      </w:pPr>
+      <w:r>
+        <w:rPr>
+          <w:rtl w:val="0"/>
+        </w:rPr>
+        <w:t xml:space="preserve">Svaka atrakcija će biti opisana sledećim atributima:</w:t>
+      </w:r>
+    </w:p>
+    <w:p>
+      <w:pPr>
+        <w:numPr>
+          <w:ilvl w:val="0"/>
           <w:numId w:val="8"/>
         </w:numPr>
         <w:ind w:left="720" w:hanging="360"/>
         <w:jc w:val="both"/>
-      </w:pPr>
-      <w:r>
-        <w:rPr>
-          <w:rtl w:val="0"/>
-        </w:rPr>
-        <w:t xml:space="preserve">Lokacija</w:t>
+        <w:rPr>
+          <w:u w:val="none"/>
+        </w:rPr>
+      </w:pPr>
+      <w:r>
+        <w:rPr>
+          <w:rtl w:val="0"/>
+        </w:rPr>
+        <w:t xml:space="preserve">Naziv</w:t>
       </w:r>
     </w:p>
     <w:p>
@@ -340,12 +609,15 @@
         </w:numPr>
         <w:ind w:left="720" w:hanging="360"/>
         <w:jc w:val="both"/>
-      </w:pPr>
-      <w:r>
-        <w:rPr>
-          <w:rtl w:val="0"/>
-        </w:rPr>
-        <w:t xml:space="preserve">Prosečna cena (budzet, standard,lux)</w:t>
+        <w:rPr>
+          <w:u w:val="none"/>
+        </w:rPr>
+      </w:pPr>
+      <w:r>
+        <w:rPr>
+          <w:rtl w:val="0"/>
+        </w:rPr>
+        <w:t xml:space="preserve">Opis</w:t>
       </w:r>
     </w:p>
     <w:p>
@@ -356,12 +628,15 @@
         </w:numPr>
         <w:ind w:left="720" w:hanging="360"/>
         <w:jc w:val="both"/>
-      </w:pPr>
-      <w:r>
-        <w:rPr>
-          <w:rtl w:val="0"/>
-        </w:rPr>
-        <w:t xml:space="preserve">Blizina grada (grad, okolina grada, grad nije u blizini)</w:t>
+        <w:rPr>
+          <w:u w:val="none"/>
+        </w:rPr>
+      </w:pPr>
+      <w:r>
+        <w:rPr>
+          <w:rtl w:val="0"/>
+        </w:rPr>
+        <w:t xml:space="preserve">Blizu destinacije kojoj pripada (da, ne)</w:t>
       </w:r>
     </w:p>
     <w:p>
@@ -372,12 +647,15 @@
         </w:numPr>
         <w:ind w:left="720" w:hanging="360"/>
         <w:jc w:val="both"/>
-      </w:pPr>
-      <w:r>
-        <w:rPr>
-          <w:rtl w:val="0"/>
-        </w:rPr>
-        <w:t xml:space="preserve">Aerodrom (da, ne)</w:t>
+        <w:rPr>
+          <w:u w:val="none"/>
+        </w:rPr>
+      </w:pPr>
+      <w:r>
+        <w:rPr>
+          <w:rtl w:val="0"/>
+        </w:rPr>
+        <w:t xml:space="preserve">Plaćanje ulaza (da, ne)</w:t>
       </w:r>
     </w:p>
     <w:p>
@@ -396,7 +674,7 @@
         <w:rPr>
           <w:rtl w:val="0"/>
         </w:rPr>
-        <w:t xml:space="preserve">Rent a car (da, ne)</w:t>
+        <w:t xml:space="preserve">Child friendly (da, ne)</w:t>
       </w:r>
     </w:p>
     <w:p>
@@ -415,102 +693,7 @@
         <w:rPr>
           <w:rtl w:val="0"/>
         </w:rPr>
-        <w:t xml:space="preserve">Plaža (da, ne)</w:t>
-      </w:r>
-    </w:p>
-    <w:p>
-      <w:pPr>
-        <w:numPr>
-          <w:ilvl w:val="0"/>
-          <w:numId w:val="8"/>
-        </w:numPr>
-        <w:ind w:left="720" w:hanging="360"/>
-        <w:jc w:val="both"/>
-        <w:rPr>
-          <w:u w:val="none"/>
-        </w:rPr>
-      </w:pPr>
-      <w:r>
-        <w:rPr>
-          <w:rtl w:val="0"/>
-        </w:rPr>
-        <w:t xml:space="preserve">Znamenitosti (da, ne)</w:t>
-      </w:r>
-    </w:p>
-    <w:p>
-      <w:pPr>
-        <w:numPr>
-          <w:ilvl w:val="0"/>
-          <w:numId w:val="8"/>
-        </w:numPr>
-        <w:ind w:left="720" w:hanging="360"/>
-        <w:jc w:val="both"/>
-        <w:rPr>
-          <w:u w:val="none"/>
-        </w:rPr>
-      </w:pPr>
-      <w:r>
-        <w:rPr>
-          <w:rtl w:val="0"/>
-        </w:rPr>
-        <w:t xml:space="preserve">Prodavnica u blizini (da, ne)</w:t>
-      </w:r>
-    </w:p>
-    <w:p>
-      <w:pPr>
-        <w:numPr>
-          <w:ilvl w:val="0"/>
-          <w:numId w:val="8"/>
-        </w:numPr>
-        <w:ind w:left="720" w:hanging="360"/>
-        <w:jc w:val="both"/>
-        <w:rPr>
-          <w:u w:val="none"/>
-        </w:rPr>
-      </w:pPr>
-      <w:r>
-        <w:rPr>
-          <w:rtl w:val="0"/>
-        </w:rPr>
-        <w:t xml:space="preserve">Restorani u blizini (da, ne)</w:t>
-      </w:r>
-    </w:p>
-    <w:p>
-      <w:pPr>
-        <w:numPr>
-          <w:ilvl w:val="0"/>
-          <w:numId w:val="8"/>
-        </w:numPr>
-        <w:ind w:left="720" w:hanging="360"/>
-        <w:jc w:val="both"/>
-        <w:rPr>
-          <w:u w:val="none"/>
-        </w:rPr>
-      </w:pPr>
-      <w:r>
-        <w:rPr>
-          <w:rtl w:val="0"/>
-        </w:rPr>
-        <w:t xml:space="preserve">Aktivnosti za decu(da, ne)</w:t>
-      </w:r>
-    </w:p>
-    <w:p>
-      <w:pPr>
-        <w:numPr>
-          <w:ilvl w:val="0"/>
-          <w:numId w:val="8"/>
-        </w:numPr>
-        <w:ind w:left="720" w:hanging="360"/>
-        <w:jc w:val="both"/>
-        <w:rPr>
-          <w:u w:val="none"/>
-        </w:rPr>
-      </w:pPr>
-      <w:r>
-        <w:rPr>
-          <w:rtl w:val="0"/>
-        </w:rPr>
-        <w:t xml:space="preserve">Tip destinacije (omladinsko, za parove, za samce, porodično, za starije)</w:t>
+        <w:t xml:space="preserve">Tip (plaža, priroda, soping centar, muzej, galerija, spomenik, klub, koncert, ekstremni sport, restoran)</w:t>
       </w:r>
     </w:p>
     <w:p>
@@ -592,7 +775,7 @@
         <w:rPr>
           <w:rtl w:val="0"/>
         </w:rPr>
-        <w:t xml:space="preserve">Na osnovu budžeta, korisniku se predlažu destinacije iz jedne od kategorija:</w:t>
+        <w:t xml:space="preserve">Na osnovu budžeta, korisniku se predlažu destinacije iz jedne od kategorija (ovo bi bile inicijalne granice kategorija, administrator može da podešava granice - template):</w:t>
       </w:r>
     </w:p>
     <w:p>
@@ -755,7 +938,7 @@
       <w:pPr>
         <w:numPr>
           <w:ilvl w:val="0"/>
-          <w:numId w:val="5"/>
+          <w:numId w:val="9"/>
         </w:numPr>
         <w:ind w:left="1440" w:hanging="360"/>
         <w:rPr>
@@ -792,7 +975,7 @@
         <w:rPr>
           <w:rtl w:val="0"/>
         </w:rPr>
-        <w:t xml:space="preserve">daju se bodovi destinacijama tipa za parove, za samce i porodično. A za starusnu grupu </w:t>
+        <w:t xml:space="preserve">daju se bodovi destinacijama tipa za parove, za samce i porodično. A za starosnu grupu </w:t>
       </w:r>
       <w:r>
         <w:rPr>
@@ -812,7 +995,7 @@
       <w:pPr>
         <w:numPr>
           <w:ilvl w:val="0"/>
-          <w:numId w:val="5"/>
+          <w:numId w:val="9"/>
         </w:numPr>
         <w:ind w:left="1440" w:hanging="360"/>
         <w:rPr>
@@ -830,7 +1013,7 @@
       <w:pPr>
         <w:numPr>
           <w:ilvl w:val="0"/>
-          <w:numId w:val="5"/>
+          <w:numId w:val="9"/>
         </w:numPr>
         <w:ind w:left="1440" w:hanging="360"/>
         <w:rPr>
@@ -848,7 +1031,7 @@
       <w:pPr>
         <w:numPr>
           <w:ilvl w:val="0"/>
-          <w:numId w:val="6"/>
+          <w:numId w:val="10"/>
         </w:numPr>
         <w:ind w:left="720" w:hanging="360"/>
         <w:rPr>
@@ -866,7 +1049,7 @@
       <w:pPr>
         <w:numPr>
           <w:ilvl w:val="0"/>
-          <w:numId w:val="7"/>
+          <w:numId w:val="4"/>
         </w:numPr>
         <w:ind w:left="1440" w:hanging="360"/>
         <w:rPr>
@@ -884,7 +1067,7 @@
       <w:pPr>
         <w:numPr>
           <w:ilvl w:val="1"/>
-          <w:numId w:val="7"/>
+          <w:numId w:val="4"/>
         </w:numPr>
         <w:ind w:left="2160" w:hanging="360"/>
         <w:rPr>
@@ -902,7 +1085,7 @@
       <w:pPr>
         <w:numPr>
           <w:ilvl w:val="1"/>
-          <w:numId w:val="7"/>
+          <w:numId w:val="4"/>
         </w:numPr>
         <w:ind w:left="2160" w:hanging="360"/>
         <w:rPr>
@@ -920,7 +1103,7 @@
       <w:pPr>
         <w:numPr>
           <w:ilvl w:val="1"/>
-          <w:numId w:val="7"/>
+          <w:numId w:val="4"/>
         </w:numPr>
         <w:ind w:left="2160" w:hanging="360"/>
         <w:rPr>
@@ -938,7 +1121,7 @@
       <w:pPr>
         <w:numPr>
           <w:ilvl w:val="1"/>
-          <w:numId w:val="7"/>
+          <w:numId w:val="4"/>
         </w:numPr>
         <w:ind w:left="2160" w:hanging="360"/>
         <w:rPr>
@@ -956,7 +1139,7 @@
       <w:pPr>
         <w:numPr>
           <w:ilvl w:val="1"/>
-          <w:numId w:val="7"/>
+          <w:numId w:val="4"/>
         </w:numPr>
         <w:ind w:left="2160" w:hanging="360"/>
         <w:rPr>
@@ -974,7 +1157,7 @@
       <w:pPr>
         <w:numPr>
           <w:ilvl w:val="0"/>
-          <w:numId w:val="7"/>
+          <w:numId w:val="4"/>
         </w:numPr>
         <w:ind w:left="1440" w:hanging="360"/>
         <w:rPr>
@@ -992,7 +1175,7 @@
       <w:pPr>
         <w:numPr>
           <w:ilvl w:val="1"/>
-          <w:numId w:val="7"/>
+          <w:numId w:val="4"/>
         </w:numPr>
         <w:ind w:left="2160" w:hanging="360"/>
         <w:rPr>
@@ -1010,7 +1193,7 @@
       <w:pPr>
         <w:numPr>
           <w:ilvl w:val="1"/>
-          <w:numId w:val="7"/>
+          <w:numId w:val="4"/>
         </w:numPr>
         <w:ind w:left="2160" w:hanging="360"/>
         <w:rPr>
@@ -1028,7 +1211,7 @@
       <w:pPr>
         <w:numPr>
           <w:ilvl w:val="0"/>
-          <w:numId w:val="7"/>
+          <w:numId w:val="4"/>
         </w:numPr>
         <w:ind w:left="1440" w:hanging="360"/>
         <w:rPr>
@@ -1058,8 +1241,170 @@
       <w:pPr>
         <w:numPr>
           <w:ilvl w:val="1"/>
+          <w:numId w:val="4"/>
+        </w:numPr>
+        <w:ind w:left="2160" w:hanging="360"/>
+        <w:rPr>
+          <w:u w:val="none"/>
+        </w:rPr>
+      </w:pPr>
+      <w:r>
+        <w:rPr>
+          <w:rtl w:val="0"/>
+        </w:rPr>
+        <w:t xml:space="preserve">Plaža: bitno je da destinacija ima plažu</w:t>
+      </w:r>
+    </w:p>
+    <w:p>
+      <w:pPr>
+        <w:numPr>
+          <w:ilvl w:val="1"/>
+          <w:numId w:val="4"/>
+        </w:numPr>
+        <w:ind w:left="2160" w:hanging="360"/>
+        <w:rPr>
+          <w:u w:val="none"/>
+        </w:rPr>
+      </w:pPr>
+      <w:r>
+        <w:rPr>
+          <w:rtl w:val="0"/>
+        </w:rPr>
+        <w:t xml:space="preserve">Shopping tura, noćni život: blizina grada (grad ili okolina grada)</w:t>
+      </w:r>
+    </w:p>
+    <w:p>
+      <w:pPr>
+        <w:numPr>
+          <w:ilvl w:val="1"/>
+          <w:numId w:val="4"/>
+        </w:numPr>
+        <w:ind w:left="2160" w:hanging="360"/>
+        <w:rPr>
+          <w:u w:val="none"/>
+        </w:rPr>
+      </w:pPr>
+      <w:r>
+        <w:rPr>
+          <w:rtl w:val="0"/>
+        </w:rPr>
+        <w:t xml:space="preserve">Hrana: blizina grada i blizina restorana</w:t>
+      </w:r>
+    </w:p>
+    <w:p>
+      <w:pPr>
+        <w:numPr>
+          <w:ilvl w:val="1"/>
+          <w:numId w:val="4"/>
+        </w:numPr>
+        <w:ind w:left="2160" w:hanging="360"/>
+        <w:rPr>
+          <w:u w:val="none"/>
+        </w:rPr>
+      </w:pPr>
+      <w:r>
+        <w:rPr>
+          <w:rtl w:val="0"/>
+        </w:rPr>
+        <w:t xml:space="preserve">Razgledanje znamenitosti: bitno da postoje znamenitosti</w:t>
+      </w:r>
+    </w:p>
+    <w:p>
+      <w:pPr>
+        <w:numPr>
+          <w:ilvl w:val="1"/>
+          <w:numId w:val="4"/>
+        </w:numPr>
+        <w:ind w:left="2160" w:hanging="360"/>
+        <w:rPr>
+          <w:u w:val="none"/>
+        </w:rPr>
+      </w:pPr>
+      <w:r>
+        <w:rPr>
+          <w:rtl w:val="0"/>
+        </w:rPr>
+        <w:t xml:space="preserve">Avantura: bitno je plaža i znamenitosti</w:t>
+      </w:r>
+    </w:p>
+    <w:p>
+      <w:pPr>
+        <w:numPr>
+          <w:ilvl w:val="2"/>
+          <w:numId w:val="4"/>
+        </w:numPr>
+        <w:ind w:left="2880" w:hanging="360"/>
+        <w:rPr>
+          <w:u w:val="none"/>
+        </w:rPr>
+      </w:pPr>
+      <w:r>
+        <w:rPr>
+          <w:rtl w:val="0"/>
+        </w:rPr>
+        <w:t xml:space="preserve">Ako prevozno sredstvo nije sopstveni prevoz, bitno je postojanje rent a car agencije na destinaciji</w:t>
+      </w:r>
+    </w:p>
+    <w:p>
+      <w:pPr>
+        <w:numPr>
+          <w:ilvl w:val="0"/>
+          <w:numId w:val="4"/>
+        </w:numPr>
+        <w:ind w:left="1440" w:hanging="360"/>
+        <w:rPr>
+          <w:u w:val="none"/>
+        </w:rPr>
+      </w:pPr>
+      <w:r>
+        <w:rPr>
+          <w:rtl w:val="0"/>
+        </w:rPr>
+        <w:t xml:space="preserve">Izlaz je destinacija koje ispunjava zahtev za tip destinacije, budžet i poseduje sadržaj u skladu sa zahtevima korisnika</w:t>
+      </w:r>
+    </w:p>
+    <w:p>
+      <w:pPr>
+        <w:numPr>
+          <w:ilvl w:val="0"/>
           <w:numId w:val="7"/>
         </w:numPr>
+        <w:ind w:left="720" w:hanging="360"/>
+        <w:rPr>
+          <w:u w:val="none"/>
+        </w:rPr>
+      </w:pPr>
+      <w:r>
+        <w:rPr>
+          <w:rtl w:val="0"/>
+        </w:rPr>
+        <w:t xml:space="preserve">Pravilo za određivanje postojanja prevoznog sredstva</w:t>
+      </w:r>
+    </w:p>
+    <w:p>
+      <w:pPr>
+        <w:numPr>
+          <w:ilvl w:val="0"/>
+          <w:numId w:val="14"/>
+        </w:numPr>
+        <w:ind w:left="1440" w:hanging="360"/>
+        <w:rPr>
+          <w:u w:val="none"/>
+        </w:rPr>
+      </w:pPr>
+      <w:r>
+        <w:rPr>
+          <w:rtl w:val="0"/>
+        </w:rPr>
+        <w:t xml:space="preserve">Posmatramo tip prevoza korisnika i selektovanu destinaciju.</w:t>
+      </w:r>
+    </w:p>
+    <w:p>
+      <w:pPr>
+        <w:numPr>
+          <w:ilvl w:val="1"/>
+          <w:numId w:val="14"/>
+        </w:numPr>
         <w:ind w:left="2160" w:hanging="360"/>
         <w:rPr>
           <w:u w:val="none"/>
@@ -1069,104 +1414,262 @@
         <w:rPr>
           <w:rtl w:val="0"/>
         </w:rPr>
-        <w:t xml:space="preserve">Plaža: bitno je da destinacija ima plažu</w:t>
+        <w:t xml:space="preserve">Autobus ili avion, destinacija nema rent-a-car - korisnik NEMA prevozno sredstvo</w:t>
       </w:r>
     </w:p>
     <w:p>
       <w:pPr>
         <w:numPr>
           <w:ilvl w:val="1"/>
-          <w:numId w:val="7"/>
+          <w:numId w:val="14"/>
         </w:numPr>
         <w:ind w:left="2160" w:hanging="360"/>
-        <w:rPr>
-          <w:u w:val="none"/>
-        </w:rPr>
-      </w:pPr>
-      <w:r>
-        <w:rPr>
-          <w:rtl w:val="0"/>
-        </w:rPr>
-        <w:t xml:space="preserve">Shopping tura, noćni život: blizina grada (grad ili okolina grada)</w:t>
+      </w:pPr>
+      <w:r>
+        <w:rPr>
+          <w:rtl w:val="0"/>
+        </w:rPr>
+        <w:t xml:space="preserve">Autobus ili avion, destinacija ima rent-a-car - korisnik IMA prevozno sredstvo</w:t>
       </w:r>
     </w:p>
     <w:p>
       <w:pPr>
         <w:numPr>
           <w:ilvl w:val="1"/>
-          <w:numId w:val="7"/>
+          <w:numId w:val="14"/>
         </w:numPr>
         <w:ind w:left="2160" w:hanging="360"/>
-        <w:rPr>
-          <w:u w:val="none"/>
-        </w:rPr>
-      </w:pPr>
-      <w:r>
-        <w:rPr>
-          <w:rtl w:val="0"/>
-        </w:rPr>
-        <w:t xml:space="preserve">Hrana: blizina grada i blizina restorana</w:t>
+      </w:pPr>
+      <w:r>
+        <w:rPr>
+          <w:rtl w:val="0"/>
+        </w:rPr>
+        <w:t xml:space="preserve">Sopstveni prevoz - korisnik IMA prevozno sredstvo</w:t>
+      </w:r>
+    </w:p>
+    <w:p>
+      <w:pPr>
+        <w:numPr>
+          <w:ilvl w:val="0"/>
+          <w:numId w:val="6"/>
+        </w:numPr>
+        <w:ind w:left="720" w:hanging="360"/>
+        <w:rPr>
+          <w:u w:val="none"/>
+        </w:rPr>
+      </w:pPr>
+      <w:r>
+        <w:rPr>
+          <w:rtl w:val="0"/>
+        </w:rPr>
+        <w:t xml:space="preserve">Pravilo za određivanje preporučenih atrakcija za destinaciju</w:t>
+      </w:r>
+    </w:p>
+    <w:p>
+      <w:pPr>
+        <w:ind w:left="720" w:firstLine="0"/>
+        <w:rPr/>
+      </w:pPr>
+      <w:r>
+        <w:rPr>
+          <w:rtl w:val="0"/>
+        </w:rPr>
+        <w:t xml:space="preserve">U ovom pravilu posmatramo izlaz iz pravila za određivanje budžeta korisnika, izlaz iz pravila za određivanje postojanja prevoznog sredstva, destinaciju koja je selektovana i interesovanja korisnika.</w:t>
+      </w:r>
+    </w:p>
+    <w:p>
+      <w:pPr>
+        <w:numPr>
+          <w:ilvl w:val="0"/>
+          <w:numId w:val="12"/>
+        </w:numPr>
+        <w:ind w:left="1440" w:hanging="360"/>
+        <w:rPr>
+          <w:u w:val="none"/>
+        </w:rPr>
+      </w:pPr>
+      <w:r>
+        <w:rPr>
+          <w:rtl w:val="0"/>
+        </w:rPr>
+        <w:t xml:space="preserve">Posmatramo budžet korisnika. Ako je budžet </w:t>
+      </w:r>
+      <w:r>
+        <w:rPr>
+          <w:i w:val="1"/>
+          <w:rtl w:val="0"/>
+        </w:rPr>
+        <w:t xml:space="preserve">Budget </w:t>
+      </w:r>
+      <w:r>
+        <w:rPr>
+          <w:rtl w:val="0"/>
+        </w:rPr>
+        <w:t xml:space="preserve">onda se ne preporučuju lokacije za koje je potrebno kupiti kartu. U slučaju </w:t>
+      </w:r>
+      <w:r>
+        <w:rPr>
+          <w:i w:val="1"/>
+          <w:rtl w:val="0"/>
+        </w:rPr>
+        <w:t xml:space="preserve">Standard </w:t>
+      </w:r>
+      <w:r>
+        <w:rPr>
+          <w:rtl w:val="0"/>
+        </w:rPr>
+        <w:t xml:space="preserve">budžeta prednost dobijaju atrakcije koje su blizu destinacije.</w:t>
+      </w:r>
+    </w:p>
+    <w:p>
+      <w:pPr>
+        <w:numPr>
+          <w:ilvl w:val="0"/>
+          <w:numId w:val="12"/>
+        </w:numPr>
+        <w:ind w:left="1440" w:hanging="360"/>
+        <w:rPr>
+          <w:u w:val="none"/>
+        </w:rPr>
+      </w:pPr>
+      <w:r>
+        <w:rPr>
+          <w:rtl w:val="0"/>
+        </w:rPr>
+        <w:t xml:space="preserve">Posmatramo prevozno sredstvo. Ako korisnik nema prevozno sredstvo neće mu biti preporučene lokacije koje nisu u blizini destinacije.</w:t>
+      </w:r>
+    </w:p>
+    <w:p>
+      <w:pPr>
+        <w:numPr>
+          <w:ilvl w:val="0"/>
+          <w:numId w:val="12"/>
+        </w:numPr>
+        <w:ind w:left="1440" w:hanging="360"/>
+        <w:rPr>
+          <w:u w:val="none"/>
+        </w:rPr>
+      </w:pPr>
+      <w:r>
+        <w:rPr>
+          <w:rtl w:val="0"/>
+        </w:rPr>
+        <w:t xml:space="preserve">Posmatramo da li korisnik ima decu. Ako korisnik ima decu preporučuju mu se child friendly atrakcije.</w:t>
+      </w:r>
+    </w:p>
+    <w:p>
+      <w:pPr>
+        <w:numPr>
+          <w:ilvl w:val="0"/>
+          <w:numId w:val="12"/>
+        </w:numPr>
+        <w:ind w:left="1440" w:hanging="360"/>
+        <w:rPr>
+          <w:u w:val="none"/>
+        </w:rPr>
+      </w:pPr>
+      <w:r>
+        <w:rPr>
+          <w:rtl w:val="0"/>
+        </w:rPr>
+        <w:t xml:space="preserve">Posmatramo interesovanja korisnika i na osnovu njih se preporučuju atrakcije određenog tipa.</w:t>
       </w:r>
     </w:p>
     <w:p>
       <w:pPr>
         <w:numPr>
           <w:ilvl w:val="1"/>
-          <w:numId w:val="7"/>
+          <w:numId w:val="12"/>
         </w:numPr>
         <w:ind w:left="2160" w:hanging="360"/>
-        <w:rPr>
-          <w:u w:val="none"/>
-        </w:rPr>
-      </w:pPr>
-      <w:r>
-        <w:rPr>
-          <w:rtl w:val="0"/>
-        </w:rPr>
-        <w:t xml:space="preserve">Razgledanje znamenitosti: bitno da postoje znamenitosti</w:t>
+      </w:pPr>
+      <w:r>
+        <w:rPr>
+          <w:rtl w:val="0"/>
+        </w:rPr>
+        <w:t xml:space="preserve">Plaža: atrakcije tipa plaža</w:t>
       </w:r>
     </w:p>
     <w:p>
       <w:pPr>
         <w:numPr>
           <w:ilvl w:val="1"/>
-          <w:numId w:val="7"/>
+          <w:numId w:val="12"/>
         </w:numPr>
         <w:ind w:left="2160" w:hanging="360"/>
-        <w:rPr>
-          <w:u w:val="none"/>
-        </w:rPr>
-      </w:pPr>
-      <w:r>
-        <w:rPr>
-          <w:rtl w:val="0"/>
-        </w:rPr>
-        <w:t xml:space="preserve">Avantura: bitno je plaža i znamenitosti</w:t>
-      </w:r>
-    </w:p>
-    <w:p>
-      <w:pPr>
-        <w:numPr>
-          <w:ilvl w:val="2"/>
-          <w:numId w:val="7"/>
-        </w:numPr>
-        <w:ind w:left="2880" w:hanging="360"/>
-        <w:rPr>
-          <w:u w:val="none"/>
-        </w:rPr>
-      </w:pPr>
-      <w:r>
-        <w:rPr>
-          <w:rtl w:val="0"/>
-        </w:rPr>
-        <w:t xml:space="preserve">Ako prevozno sredstvo nije sopstveni prevoz, bitno je postojanje rent a car agencije na destinaciji</w:t>
-      </w:r>
-    </w:p>
-    <w:p>
-      <w:pPr>
-        <w:numPr>
-          <w:ilvl w:val="0"/>
-          <w:numId w:val="7"/>
+      </w:pPr>
+      <w:r>
+        <w:rPr>
+          <w:rtl w:val="0"/>
+        </w:rPr>
+        <w:t xml:space="preserve">Shopping tura: atrakcije tipa shopping centar</w:t>
+      </w:r>
+    </w:p>
+    <w:p>
+      <w:pPr>
+        <w:numPr>
+          <w:ilvl w:val="1"/>
+          <w:numId w:val="12"/>
+        </w:numPr>
+        <w:ind w:left="2160" w:hanging="360"/>
+      </w:pPr>
+      <w:r>
+        <w:rPr>
+          <w:rtl w:val="0"/>
+        </w:rPr>
+        <w:t xml:space="preserve">noćni život: atrakcije tipa klub, koncert</w:t>
+      </w:r>
+    </w:p>
+    <w:p>
+      <w:pPr>
+        <w:numPr>
+          <w:ilvl w:val="1"/>
+          <w:numId w:val="12"/>
+        </w:numPr>
+        <w:ind w:left="2160" w:hanging="360"/>
+      </w:pPr>
+      <w:r>
+        <w:rPr>
+          <w:rtl w:val="0"/>
+        </w:rPr>
+        <w:t xml:space="preserve">Hrana: atrakcije tipa restoran</w:t>
+      </w:r>
+    </w:p>
+    <w:p>
+      <w:pPr>
+        <w:numPr>
+          <w:ilvl w:val="1"/>
+          <w:numId w:val="12"/>
+        </w:numPr>
+        <w:ind w:left="2160" w:hanging="360"/>
+      </w:pPr>
+      <w:r>
+        <w:rPr>
+          <w:rtl w:val="0"/>
+        </w:rPr>
+        <w:t xml:space="preserve">Razgledanje znamenitosti: atrakcije tipa muzej, galerija, spomenik</w:t>
+      </w:r>
+    </w:p>
+    <w:p>
+      <w:pPr>
+        <w:numPr>
+          <w:ilvl w:val="1"/>
+          <w:numId w:val="12"/>
+        </w:numPr>
+        <w:ind w:left="2160" w:hanging="360"/>
+      </w:pPr>
+      <w:r>
+        <w:rPr>
+          <w:rtl w:val="0"/>
+        </w:rPr>
+        <w:t xml:space="preserve">Avantura: atrakcije tipa priroda, ekstremni sport</w:t>
+      </w:r>
+    </w:p>
+    <w:p>
+      <w:pPr>
+        <w:numPr>
+          <w:ilvl w:val="0"/>
+          <w:numId w:val="12"/>
         </w:numPr>
         <w:ind w:left="1440" w:hanging="360"/>
         <w:rPr>
@@ -1177,7 +1680,7 @@
         <w:rPr>
           <w:rtl w:val="0"/>
         </w:rPr>
-        <w:t xml:space="preserve">Izlaz je destinacija koje ispunjava zahtev za tip destinacije, budžet i poseduje sadržaj u skladu sa zahtevima korisnika</w:t>
+        <w:t xml:space="preserve">Izlaz iz ovog pravila je lista preporučenih atrakcija za destinaciju.</w:t>
       </w:r>
     </w:p>
     <w:p>
@@ -1238,86 +1741,48 @@
     </w:p>
     <w:p>
       <w:pPr>
-        <w:rPr/>
-      </w:pPr>
-      <w:r>
-        <w:rPr>
-          <w:rtl w:val="0"/>
-        </w:rPr>
-      </w:r>
-    </w:p>
-    <w:p>
-      <w:pPr>
         <w:pStyle w:val="Heading2"/>
         <w:rPr/>
       </w:pPr>
-      <w:bookmarkStart w:colFirst="0" w:colLast="0" w:name="_ucsjd9emtea0" w:id="7"/>
+      <w:bookmarkStart w:colFirst="0" w:colLast="0" w:name="_3sc7yfh1jr5n" w:id="7"/>
       <w:bookmarkEnd w:id="7"/>
       <w:r>
         <w:rPr>
           <w:rtl w:val="0"/>
         </w:rPr>
-        <w:t xml:space="preserve">Complex event processing</w:t>
-      </w:r>
-    </w:p>
-    <w:p>
-      <w:pPr>
-        <w:ind w:left="0" w:firstLine="0"/>
+        <w:t xml:space="preserve">Template</w:t>
+      </w:r>
+    </w:p>
+    <w:p>
+      <w:pPr>
         <w:rPr/>
       </w:pPr>
       <w:r>
         <w:rPr>
           <w:rtl w:val="0"/>
         </w:rPr>
-        <w:t xml:space="preserve">Complex event processing će se primeniti u cilju zaštite od napada na sledeći način:</w:t>
-      </w:r>
-    </w:p>
-    <w:p>
-      <w:pPr>
-        <w:numPr>
-          <w:ilvl w:val="0"/>
-          <w:numId w:val="3"/>
-        </w:numPr>
-        <w:ind w:left="720" w:hanging="360"/>
-        <w:rPr>
-          <w:u w:val="none"/>
-        </w:rPr>
-      </w:pPr>
-      <w:r>
-        <w:rPr>
-          <w:rtl w:val="0"/>
-        </w:rPr>
-        <w:t xml:space="preserve">Ukoliko administrator vrši brisanje ili izmenu više od 8 destinacija u roku od 1 minuta, dobiće privremenu zabranu upotrebe softvera,a ostali administratori će biti obavešteni o ovoj aktivnosti.</w:t>
-      </w:r>
-    </w:p>
-    <w:p>
-      <w:pPr>
-        <w:numPr>
-          <w:ilvl w:val="0"/>
-          <w:numId w:val="3"/>
-        </w:numPr>
-        <w:ind w:left="720" w:hanging="360"/>
-        <w:rPr>
-          <w:u w:val="none"/>
-        </w:rPr>
-      </w:pPr>
-      <w:r>
-        <w:rPr>
-          <w:rtl w:val="0"/>
-        </w:rPr>
-        <w:t xml:space="preserve">Prilikom brisanja poslednje dostupne destinacije određene države u sistemu izvršiće se brisanje iz ponude i države u kojoj je ova destinacija.</w:t>
-      </w:r>
-    </w:p>
-    <w:p>
-      <w:pPr>
-        <w:ind w:left="0" w:firstLine="0"/>
-        <w:jc w:val="both"/>
+        <w:t xml:space="preserve">Administrator može da promeni granice za kategorije budžeta, odnosno da odredi raspon vrednosti za kategorije budžeta na osnovu koje se vrši podela na Budget, Standard i Lux.</w:t>
+      </w:r>
+    </w:p>
+    <w:p>
+      <w:pPr>
         <w:rPr/>
       </w:pPr>
       <w:r>
         <w:rPr>
           <w:rtl w:val="0"/>
         </w:rPr>
+      </w:r>
+    </w:p>
+    <w:p>
+      <w:pPr>
+        <w:rPr/>
+      </w:pPr>
+      <w:r>
+        <w:rPr>
+          <w:rtl w:val="0"/>
+        </w:rPr>
+        <w:t xml:space="preserve"> Administrator može da promeni granice za starosne grupe, odnosno da odredi raspon godina za starosne grupe na osnovu koje se vrši podela na Mladi, Odrasli, Stariji.</w:t>
       </w:r>
     </w:p>
     <w:p>
@@ -1525,7 +1990,7 @@
       <w:pPr>
         <w:numPr>
           <w:ilvl w:val="0"/>
-          <w:numId w:val="10"/>
+          <w:numId w:val="13"/>
         </w:numPr>
         <w:ind w:left="720" w:hanging="360"/>
         <w:jc w:val="both"/>
@@ -1541,7 +2006,7 @@
       <w:pPr>
         <w:numPr>
           <w:ilvl w:val="0"/>
-          <w:numId w:val="10"/>
+          <w:numId w:val="13"/>
         </w:numPr>
         <w:ind w:left="720" w:hanging="360"/>
         <w:jc w:val="both"/>
@@ -1557,7 +2022,7 @@
       <w:pPr>
         <w:numPr>
           <w:ilvl w:val="0"/>
-          <w:numId w:val="10"/>
+          <w:numId w:val="13"/>
         </w:numPr>
         <w:ind w:left="720" w:hanging="360"/>
         <w:jc w:val="both"/>
@@ -1573,7 +2038,7 @@
       <w:pPr>
         <w:numPr>
           <w:ilvl w:val="0"/>
-          <w:numId w:val="10"/>
+          <w:numId w:val="13"/>
         </w:numPr>
         <w:ind w:left="720" w:hanging="360"/>
         <w:jc w:val="both"/>
@@ -1589,7 +2054,7 @@
       <w:pPr>
         <w:numPr>
           <w:ilvl w:val="0"/>
-          <w:numId w:val="10"/>
+          <w:numId w:val="13"/>
         </w:numPr>
         <w:ind w:left="720" w:hanging="360"/>
         <w:jc w:val="both"/>
@@ -1605,7 +2070,7 @@
       <w:pPr>
         <w:numPr>
           <w:ilvl w:val="0"/>
-          <w:numId w:val="10"/>
+          <w:numId w:val="13"/>
         </w:numPr>
         <w:ind w:left="720" w:hanging="360"/>
         <w:jc w:val="both"/>
@@ -1621,7 +2086,7 @@
       <w:pPr>
         <w:numPr>
           <w:ilvl w:val="0"/>
-          <w:numId w:val="10"/>
+          <w:numId w:val="13"/>
         </w:numPr>
         <w:ind w:left="720" w:hanging="360"/>
         <w:jc w:val="both"/>
@@ -1637,7 +2102,7 @@
       <w:pPr>
         <w:numPr>
           <w:ilvl w:val="0"/>
-          <w:numId w:val="10"/>
+          <w:numId w:val="13"/>
         </w:numPr>
         <w:ind w:left="720" w:hanging="360"/>
         <w:jc w:val="both"/>
@@ -1653,7 +2118,7 @@
       <w:pPr>
         <w:numPr>
           <w:ilvl w:val="0"/>
-          <w:numId w:val="10"/>
+          <w:numId w:val="13"/>
         </w:numPr>
         <w:ind w:left="720" w:hanging="360"/>
         <w:jc w:val="both"/>
@@ -1669,7 +2134,7 @@
       <w:pPr>
         <w:numPr>
           <w:ilvl w:val="0"/>
-          <w:numId w:val="10"/>
+          <w:numId w:val="13"/>
         </w:numPr>
         <w:ind w:left="720" w:hanging="360"/>
         <w:jc w:val="both"/>
@@ -1685,7 +2150,7 @@
       <w:pPr>
         <w:numPr>
           <w:ilvl w:val="0"/>
-          <w:numId w:val="10"/>
+          <w:numId w:val="13"/>
         </w:numPr>
         <w:ind w:left="720" w:hanging="360"/>
         <w:rPr>
@@ -1717,7 +2182,7 @@
       <w:pPr>
         <w:numPr>
           <w:ilvl w:val="0"/>
-          <w:numId w:val="4"/>
+          <w:numId w:val="3"/>
         </w:numPr>
         <w:ind w:left="720" w:hanging="360"/>
         <w:rPr>
@@ -1744,7 +2209,7 @@
       <w:pPr>
         <w:numPr>
           <w:ilvl w:val="0"/>
-          <w:numId w:val="4"/>
+          <w:numId w:val="3"/>
         </w:numPr>
         <w:ind w:left="720" w:hanging="360"/>
         <w:rPr>
@@ -1771,7 +2236,7 @@
       <w:pPr>
         <w:numPr>
           <w:ilvl w:val="0"/>
-          <w:numId w:val="4"/>
+          <w:numId w:val="3"/>
         </w:numPr>
         <w:ind w:left="720" w:hanging="360"/>
         <w:rPr>
@@ -1798,7 +2263,7 @@
       <w:pPr>
         <w:numPr>
           <w:ilvl w:val="0"/>
-          <w:numId w:val="4"/>
+          <w:numId w:val="3"/>
         </w:numPr>
         <w:ind w:left="720" w:hanging="360"/>
         <w:rPr>
@@ -1816,7 +2281,7 @@
       <w:pPr>
         <w:numPr>
           <w:ilvl w:val="0"/>
-          <w:numId w:val="4"/>
+          <w:numId w:val="3"/>
         </w:numPr>
         <w:ind w:left="720" w:hanging="360"/>
         <w:rPr>
@@ -1841,14 +2306,8 @@
     </w:p>
     <w:p>
       <w:pPr>
-        <w:numPr>
-          <w:ilvl w:val="0"/>
-          <w:numId w:val="4"/>
-        </w:numPr>
-        <w:ind w:left="720" w:hanging="360"/>
-        <w:rPr>
-          <w:u w:val="none"/>
-        </w:rPr>
+        <w:ind w:left="720" w:firstLine="0"/>
+        <w:rPr/>
       </w:pPr>
       <w:r>
         <w:rPr>
@@ -2101,8 +2560,8 @@
   <w:abstractNum w:abstractNumId="3">
     <w:lvl w:ilvl="0">
       <w:start w:val="1"/>
-      <w:numFmt w:val="bullet"/>
-      <w:lvlText w:val="●"/>
+      <w:numFmt w:val="decimal"/>
+      <w:lvlText w:val="%1."/>
       <w:lvlJc w:val="left"/>
       <w:pPr>
         <w:ind w:left="720" w:hanging="360"/>
@@ -2113,8 +2572,8 @@
     </w:lvl>
     <w:lvl w:ilvl="1">
       <w:start w:val="1"/>
-      <w:numFmt w:val="bullet"/>
-      <w:lvlText w:val="○"/>
+      <w:numFmt w:val="lowerLetter"/>
+      <w:lvlText w:val="%2."/>
       <w:lvlJc w:val="left"/>
       <w:pPr>
         <w:ind w:left="1440" w:hanging="360"/>
@@ -2125,9 +2584,9 @@
     </w:lvl>
     <w:lvl w:ilvl="2">
       <w:start w:val="1"/>
-      <w:numFmt w:val="bullet"/>
-      <w:lvlText w:val="■"/>
-      <w:lvlJc w:val="left"/>
+      <w:numFmt w:val="lowerRoman"/>
+      <w:lvlText w:val="%3."/>
+      <w:lvlJc w:val="right"/>
       <w:pPr>
         <w:ind w:left="2160" w:hanging="360"/>
       </w:pPr>
@@ -2137,8 +2596,8 @@
     </w:lvl>
     <w:lvl w:ilvl="3">
       <w:start w:val="1"/>
-      <w:numFmt w:val="bullet"/>
-      <w:lvlText w:val="●"/>
+      <w:numFmt w:val="decimal"/>
+      <w:lvlText w:val="%4."/>
       <w:lvlJc w:val="left"/>
       <w:pPr>
         <w:ind w:left="2880" w:hanging="360"/>
@@ -2149,8 +2608,8 @@
     </w:lvl>
     <w:lvl w:ilvl="4">
       <w:start w:val="1"/>
-      <w:numFmt w:val="bullet"/>
-      <w:lvlText w:val="○"/>
+      <w:numFmt w:val="lowerLetter"/>
+      <w:lvlText w:val="%5."/>
       <w:lvlJc w:val="left"/>
       <w:pPr>
         <w:ind w:left="3600" w:hanging="360"/>
@@ -2161,9 +2620,9 @@
     </w:lvl>
     <w:lvl w:ilvl="5">
       <w:start w:val="1"/>
-      <w:numFmt w:val="bullet"/>
-      <w:lvlText w:val="■"/>
-      <w:lvlJc w:val="left"/>
+      <w:numFmt w:val="lowerRoman"/>
+      <w:lvlText w:val="%6."/>
+      <w:lvlJc w:val="right"/>
       <w:pPr>
         <w:ind w:left="4320" w:hanging="360"/>
       </w:pPr>
@@ -2173,8 +2632,8 @@
     </w:lvl>
     <w:lvl w:ilvl="6">
       <w:start w:val="1"/>
-      <w:numFmt w:val="bullet"/>
-      <w:lvlText w:val="●"/>
+      <w:numFmt w:val="decimal"/>
+      <w:lvlText w:val="%7."/>
       <w:lvlJc w:val="left"/>
       <w:pPr>
         <w:ind w:left="5040" w:hanging="360"/>
@@ -2185,8 +2644,8 @@
     </w:lvl>
     <w:lvl w:ilvl="7">
       <w:start w:val="1"/>
-      <w:numFmt w:val="bullet"/>
-      <w:lvlText w:val="○"/>
+      <w:numFmt w:val="lowerLetter"/>
+      <w:lvlText w:val="%8."/>
       <w:lvlJc w:val="left"/>
       <w:pPr>
         <w:ind w:left="5760" w:hanging="360"/>
@@ -2197,9 +2656,9 @@
     </w:lvl>
     <w:lvl w:ilvl="8">
       <w:start w:val="1"/>
-      <w:numFmt w:val="bullet"/>
-      <w:lvlText w:val="■"/>
-      <w:lvlJc w:val="left"/>
+      <w:numFmt w:val="lowerRoman"/>
+      <w:lvlText w:val="%9."/>
+      <w:lvlJc w:val="right"/>
       <w:pPr>
         <w:ind w:left="6480" w:hanging="360"/>
       </w:pPr>
@@ -2215,7 +2674,7 @@
       <w:lvlText w:val="%1."/>
       <w:lvlJc w:val="left"/>
       <w:pPr>
-        <w:ind w:left="720" w:hanging="360"/>
+        <w:ind w:left="1440" w:hanging="360"/>
       </w:pPr>
       <w:rPr>
         <w:u w:val="none"/>
@@ -2227,7 +2686,7 @@
       <w:lvlText w:val="%2."/>
       <w:lvlJc w:val="left"/>
       <w:pPr>
-        <w:ind w:left="1440" w:hanging="360"/>
+        <w:ind w:left="2160" w:hanging="360"/>
       </w:pPr>
       <w:rPr>
         <w:u w:val="none"/>
@@ -2239,7 +2698,7 @@
       <w:lvlText w:val="%3."/>
       <w:lvlJc w:val="right"/>
       <w:pPr>
-        <w:ind w:left="2160" w:hanging="360"/>
+        <w:ind w:left="2880" w:hanging="360"/>
       </w:pPr>
       <w:rPr>
         <w:u w:val="none"/>
@@ -2251,7 +2710,7 @@
       <w:lvlText w:val="%4."/>
       <w:lvlJc w:val="left"/>
       <w:pPr>
-        <w:ind w:left="2880" w:hanging="360"/>
+        <w:ind w:left="3600" w:hanging="360"/>
       </w:pPr>
       <w:rPr>
         <w:u w:val="none"/>
@@ -2263,7 +2722,7 @@
       <w:lvlText w:val="%5."/>
       <w:lvlJc w:val="left"/>
       <w:pPr>
-        <w:ind w:left="3600" w:hanging="360"/>
+        <w:ind w:left="4320" w:hanging="360"/>
       </w:pPr>
       <w:rPr>
         <w:u w:val="none"/>
@@ -2275,7 +2734,7 @@
       <w:lvlText w:val="%6."/>
       <w:lvlJc w:val="right"/>
       <w:pPr>
-        <w:ind w:left="4320" w:hanging="360"/>
+        <w:ind w:left="5040" w:hanging="360"/>
       </w:pPr>
       <w:rPr>
         <w:u w:val="none"/>
@@ -2287,7 +2746,7 @@
       <w:lvlText w:val="%7."/>
       <w:lvlJc w:val="left"/>
       <w:pPr>
-        <w:ind w:left="5040" w:hanging="360"/>
+        <w:ind w:left="5760" w:hanging="360"/>
       </w:pPr>
       <w:rPr>
         <w:u w:val="none"/>
@@ -2299,7 +2758,7 @@
       <w:lvlText w:val="%8."/>
       <w:lvlJc w:val="left"/>
       <w:pPr>
-        <w:ind w:left="5760" w:hanging="360"/>
+        <w:ind w:left="6480" w:hanging="360"/>
       </w:pPr>
       <w:rPr>
         <w:u w:val="none"/>
@@ -2311,7 +2770,7 @@
       <w:lvlText w:val="%9."/>
       <w:lvlJc w:val="right"/>
       <w:pPr>
-        <w:ind w:left="6480" w:hanging="360"/>
+        <w:ind w:left="7200" w:hanging="360"/>
       </w:pPr>
       <w:rPr>
         <w:u w:val="none"/>
@@ -2321,6 +2780,446 @@
   <w:abstractNum w:abstractNumId="5">
     <w:lvl w:ilvl="0">
       <w:start w:val="1"/>
+      <w:numFmt w:val="bullet"/>
+      <w:lvlText w:val="●"/>
+      <w:lvlJc w:val="left"/>
+      <w:pPr>
+        <w:ind w:left="720" w:hanging="360"/>
+      </w:pPr>
+      <w:rPr>
+        <w:u w:val="none"/>
+      </w:rPr>
+    </w:lvl>
+    <w:lvl w:ilvl="1">
+      <w:start w:val="1"/>
+      <w:numFmt w:val="bullet"/>
+      <w:lvlText w:val="○"/>
+      <w:lvlJc w:val="left"/>
+      <w:pPr>
+        <w:ind w:left="1440" w:hanging="360"/>
+      </w:pPr>
+      <w:rPr>
+        <w:u w:val="none"/>
+      </w:rPr>
+    </w:lvl>
+    <w:lvl w:ilvl="2">
+      <w:start w:val="1"/>
+      <w:numFmt w:val="bullet"/>
+      <w:lvlText w:val="■"/>
+      <w:lvlJc w:val="left"/>
+      <w:pPr>
+        <w:ind w:left="2160" w:hanging="360"/>
+      </w:pPr>
+      <w:rPr>
+        <w:u w:val="none"/>
+      </w:rPr>
+    </w:lvl>
+    <w:lvl w:ilvl="3">
+      <w:start w:val="1"/>
+      <w:numFmt w:val="bullet"/>
+      <w:lvlText w:val="●"/>
+      <w:lvlJc w:val="left"/>
+      <w:pPr>
+        <w:ind w:left="2880" w:hanging="360"/>
+      </w:pPr>
+      <w:rPr>
+        <w:u w:val="none"/>
+      </w:rPr>
+    </w:lvl>
+    <w:lvl w:ilvl="4">
+      <w:start w:val="1"/>
+      <w:numFmt w:val="bullet"/>
+      <w:lvlText w:val="○"/>
+      <w:lvlJc w:val="left"/>
+      <w:pPr>
+        <w:ind w:left="3600" w:hanging="360"/>
+      </w:pPr>
+      <w:rPr>
+        <w:u w:val="none"/>
+      </w:rPr>
+    </w:lvl>
+    <w:lvl w:ilvl="5">
+      <w:start w:val="1"/>
+      <w:numFmt w:val="bullet"/>
+      <w:lvlText w:val="■"/>
+      <w:lvlJc w:val="left"/>
+      <w:pPr>
+        <w:ind w:left="4320" w:hanging="360"/>
+      </w:pPr>
+      <w:rPr>
+        <w:u w:val="none"/>
+      </w:rPr>
+    </w:lvl>
+    <w:lvl w:ilvl="6">
+      <w:start w:val="1"/>
+      <w:numFmt w:val="bullet"/>
+      <w:lvlText w:val="●"/>
+      <w:lvlJc w:val="left"/>
+      <w:pPr>
+        <w:ind w:left="5040" w:hanging="360"/>
+      </w:pPr>
+      <w:rPr>
+        <w:u w:val="none"/>
+      </w:rPr>
+    </w:lvl>
+    <w:lvl w:ilvl="7">
+      <w:start w:val="1"/>
+      <w:numFmt w:val="bullet"/>
+      <w:lvlText w:val="○"/>
+      <w:lvlJc w:val="left"/>
+      <w:pPr>
+        <w:ind w:left="5760" w:hanging="360"/>
+      </w:pPr>
+      <w:rPr>
+        <w:u w:val="none"/>
+      </w:rPr>
+    </w:lvl>
+    <w:lvl w:ilvl="8">
+      <w:start w:val="1"/>
+      <w:numFmt w:val="bullet"/>
+      <w:lvlText w:val="■"/>
+      <w:lvlJc w:val="left"/>
+      <w:pPr>
+        <w:ind w:left="6480" w:hanging="360"/>
+      </w:pPr>
+      <w:rPr>
+        <w:u w:val="none"/>
+      </w:rPr>
+    </w:lvl>
+  </w:abstractNum>
+  <w:abstractNum w:abstractNumId="6">
+    <w:lvl w:ilvl="0">
+      <w:start w:val="1"/>
+      <w:numFmt w:val="bullet"/>
+      <w:lvlText w:val="●"/>
+      <w:lvlJc w:val="left"/>
+      <w:pPr>
+        <w:ind w:left="720" w:hanging="360"/>
+      </w:pPr>
+      <w:rPr>
+        <w:u w:val="none"/>
+      </w:rPr>
+    </w:lvl>
+    <w:lvl w:ilvl="1">
+      <w:start w:val="1"/>
+      <w:numFmt w:val="bullet"/>
+      <w:lvlText w:val="○"/>
+      <w:lvlJc w:val="left"/>
+      <w:pPr>
+        <w:ind w:left="1440" w:hanging="360"/>
+      </w:pPr>
+      <w:rPr>
+        <w:u w:val="none"/>
+      </w:rPr>
+    </w:lvl>
+    <w:lvl w:ilvl="2">
+      <w:start w:val="1"/>
+      <w:numFmt w:val="bullet"/>
+      <w:lvlText w:val="■"/>
+      <w:lvlJc w:val="left"/>
+      <w:pPr>
+        <w:ind w:left="2160" w:hanging="360"/>
+      </w:pPr>
+      <w:rPr>
+        <w:u w:val="none"/>
+      </w:rPr>
+    </w:lvl>
+    <w:lvl w:ilvl="3">
+      <w:start w:val="1"/>
+      <w:numFmt w:val="bullet"/>
+      <w:lvlText w:val="●"/>
+      <w:lvlJc w:val="left"/>
+      <w:pPr>
+        <w:ind w:left="2880" w:hanging="360"/>
+      </w:pPr>
+      <w:rPr>
+        <w:u w:val="none"/>
+      </w:rPr>
+    </w:lvl>
+    <w:lvl w:ilvl="4">
+      <w:start w:val="1"/>
+      <w:numFmt w:val="bullet"/>
+      <w:lvlText w:val="○"/>
+      <w:lvlJc w:val="left"/>
+      <w:pPr>
+        <w:ind w:left="3600" w:hanging="360"/>
+      </w:pPr>
+      <w:rPr>
+        <w:u w:val="none"/>
+      </w:rPr>
+    </w:lvl>
+    <w:lvl w:ilvl="5">
+      <w:start w:val="1"/>
+      <w:numFmt w:val="bullet"/>
+      <w:lvlText w:val="■"/>
+      <w:lvlJc w:val="left"/>
+      <w:pPr>
+        <w:ind w:left="4320" w:hanging="360"/>
+      </w:pPr>
+      <w:rPr>
+        <w:u w:val="none"/>
+      </w:rPr>
+    </w:lvl>
+    <w:lvl w:ilvl="6">
+      <w:start w:val="1"/>
+      <w:numFmt w:val="bullet"/>
+      <w:lvlText w:val="●"/>
+      <w:lvlJc w:val="left"/>
+      <w:pPr>
+        <w:ind w:left="5040" w:hanging="360"/>
+      </w:pPr>
+      <w:rPr>
+        <w:u w:val="none"/>
+      </w:rPr>
+    </w:lvl>
+    <w:lvl w:ilvl="7">
+      <w:start w:val="1"/>
+      <w:numFmt w:val="bullet"/>
+      <w:lvlText w:val="○"/>
+      <w:lvlJc w:val="left"/>
+      <w:pPr>
+        <w:ind w:left="5760" w:hanging="360"/>
+      </w:pPr>
+      <w:rPr>
+        <w:u w:val="none"/>
+      </w:rPr>
+    </w:lvl>
+    <w:lvl w:ilvl="8">
+      <w:start w:val="1"/>
+      <w:numFmt w:val="bullet"/>
+      <w:lvlText w:val="■"/>
+      <w:lvlJc w:val="left"/>
+      <w:pPr>
+        <w:ind w:left="6480" w:hanging="360"/>
+      </w:pPr>
+      <w:rPr>
+        <w:u w:val="none"/>
+      </w:rPr>
+    </w:lvl>
+  </w:abstractNum>
+  <w:abstractNum w:abstractNumId="7">
+    <w:lvl w:ilvl="0">
+      <w:start w:val="1"/>
+      <w:numFmt w:val="bullet"/>
+      <w:lvlText w:val="●"/>
+      <w:lvlJc w:val="left"/>
+      <w:pPr>
+        <w:ind w:left="720" w:hanging="360"/>
+      </w:pPr>
+      <w:rPr>
+        <w:u w:val="none"/>
+      </w:rPr>
+    </w:lvl>
+    <w:lvl w:ilvl="1">
+      <w:start w:val="1"/>
+      <w:numFmt w:val="lowerLetter"/>
+      <w:lvlText w:val="%2."/>
+      <w:lvlJc w:val="left"/>
+      <w:pPr>
+        <w:ind w:left="1440" w:hanging="360"/>
+      </w:pPr>
+      <w:rPr>
+        <w:u w:val="none"/>
+      </w:rPr>
+    </w:lvl>
+    <w:lvl w:ilvl="2">
+      <w:start w:val="1"/>
+      <w:numFmt w:val="bullet"/>
+      <w:lvlText w:val="■"/>
+      <w:lvlJc w:val="left"/>
+      <w:pPr>
+        <w:ind w:left="2160" w:hanging="360"/>
+      </w:pPr>
+      <w:rPr>
+        <w:u w:val="none"/>
+      </w:rPr>
+    </w:lvl>
+    <w:lvl w:ilvl="3">
+      <w:start w:val="1"/>
+      <w:numFmt w:val="bullet"/>
+      <w:lvlText w:val="●"/>
+      <w:lvlJc w:val="left"/>
+      <w:pPr>
+        <w:ind w:left="2880" w:hanging="360"/>
+      </w:pPr>
+      <w:rPr>
+        <w:u w:val="none"/>
+      </w:rPr>
+    </w:lvl>
+    <w:lvl w:ilvl="4">
+      <w:start w:val="1"/>
+      <w:numFmt w:val="bullet"/>
+      <w:lvlText w:val="○"/>
+      <w:lvlJc w:val="left"/>
+      <w:pPr>
+        <w:ind w:left="3600" w:hanging="360"/>
+      </w:pPr>
+      <w:rPr>
+        <w:u w:val="none"/>
+      </w:rPr>
+    </w:lvl>
+    <w:lvl w:ilvl="5">
+      <w:start w:val="1"/>
+      <w:numFmt w:val="bullet"/>
+      <w:lvlText w:val="■"/>
+      <w:lvlJc w:val="left"/>
+      <w:pPr>
+        <w:ind w:left="4320" w:hanging="360"/>
+      </w:pPr>
+      <w:rPr>
+        <w:u w:val="none"/>
+      </w:rPr>
+    </w:lvl>
+    <w:lvl w:ilvl="6">
+      <w:start w:val="1"/>
+      <w:numFmt w:val="bullet"/>
+      <w:lvlText w:val="●"/>
+      <w:lvlJc w:val="left"/>
+      <w:pPr>
+        <w:ind w:left="5040" w:hanging="360"/>
+      </w:pPr>
+      <w:rPr>
+        <w:u w:val="none"/>
+      </w:rPr>
+    </w:lvl>
+    <w:lvl w:ilvl="7">
+      <w:start w:val="1"/>
+      <w:numFmt w:val="bullet"/>
+      <w:lvlText w:val="○"/>
+      <w:lvlJc w:val="left"/>
+      <w:pPr>
+        <w:ind w:left="5760" w:hanging="360"/>
+      </w:pPr>
+      <w:rPr>
+        <w:u w:val="none"/>
+      </w:rPr>
+    </w:lvl>
+    <w:lvl w:ilvl="8">
+      <w:start w:val="1"/>
+      <w:numFmt w:val="bullet"/>
+      <w:lvlText w:val="■"/>
+      <w:lvlJc w:val="left"/>
+      <w:pPr>
+        <w:ind w:left="6480" w:hanging="360"/>
+      </w:pPr>
+      <w:rPr>
+        <w:u w:val="none"/>
+      </w:rPr>
+    </w:lvl>
+  </w:abstractNum>
+  <w:abstractNum w:abstractNumId="8">
+    <w:lvl w:ilvl="0">
+      <w:start w:val="1"/>
+      <w:numFmt w:val="bullet"/>
+      <w:lvlText w:val="●"/>
+      <w:lvlJc w:val="left"/>
+      <w:pPr>
+        <w:ind w:left="720" w:hanging="360"/>
+      </w:pPr>
+      <w:rPr>
+        <w:u w:val="none"/>
+      </w:rPr>
+    </w:lvl>
+    <w:lvl w:ilvl="1">
+      <w:start w:val="1"/>
+      <w:numFmt w:val="bullet"/>
+      <w:lvlText w:val="○"/>
+      <w:lvlJc w:val="left"/>
+      <w:pPr>
+        <w:ind w:left="1440" w:hanging="360"/>
+      </w:pPr>
+      <w:rPr>
+        <w:u w:val="none"/>
+      </w:rPr>
+    </w:lvl>
+    <w:lvl w:ilvl="2">
+      <w:start w:val="1"/>
+      <w:numFmt w:val="bullet"/>
+      <w:lvlText w:val="■"/>
+      <w:lvlJc w:val="left"/>
+      <w:pPr>
+        <w:ind w:left="2160" w:hanging="360"/>
+      </w:pPr>
+      <w:rPr>
+        <w:u w:val="none"/>
+      </w:rPr>
+    </w:lvl>
+    <w:lvl w:ilvl="3">
+      <w:start w:val="1"/>
+      <w:numFmt w:val="bullet"/>
+      <w:lvlText w:val="●"/>
+      <w:lvlJc w:val="left"/>
+      <w:pPr>
+        <w:ind w:left="2880" w:hanging="360"/>
+      </w:pPr>
+      <w:rPr>
+        <w:u w:val="none"/>
+      </w:rPr>
+    </w:lvl>
+    <w:lvl w:ilvl="4">
+      <w:start w:val="1"/>
+      <w:numFmt w:val="bullet"/>
+      <w:lvlText w:val="○"/>
+      <w:lvlJc w:val="left"/>
+      <w:pPr>
+        <w:ind w:left="3600" w:hanging="360"/>
+      </w:pPr>
+      <w:rPr>
+        <w:u w:val="none"/>
+      </w:rPr>
+    </w:lvl>
+    <w:lvl w:ilvl="5">
+      <w:start w:val="1"/>
+      <w:numFmt w:val="bullet"/>
+      <w:lvlText w:val="■"/>
+      <w:lvlJc w:val="left"/>
+      <w:pPr>
+        <w:ind w:left="4320" w:hanging="360"/>
+      </w:pPr>
+      <w:rPr>
+        <w:u w:val="none"/>
+      </w:rPr>
+    </w:lvl>
+    <w:lvl w:ilvl="6">
+      <w:start w:val="1"/>
+      <w:numFmt w:val="bullet"/>
+      <w:lvlText w:val="●"/>
+      <w:lvlJc w:val="left"/>
+      <w:pPr>
+        <w:ind w:left="5040" w:hanging="360"/>
+      </w:pPr>
+      <w:rPr>
+        <w:u w:val="none"/>
+      </w:rPr>
+    </w:lvl>
+    <w:lvl w:ilvl="7">
+      <w:start w:val="1"/>
+      <w:numFmt w:val="bullet"/>
+      <w:lvlText w:val="○"/>
+      <w:lvlJc w:val="left"/>
+      <w:pPr>
+        <w:ind w:left="5760" w:hanging="360"/>
+      </w:pPr>
+      <w:rPr>
+        <w:u w:val="none"/>
+      </w:rPr>
+    </w:lvl>
+    <w:lvl w:ilvl="8">
+      <w:start w:val="1"/>
+      <w:numFmt w:val="bullet"/>
+      <w:lvlText w:val="■"/>
+      <w:lvlJc w:val="left"/>
+      <w:pPr>
+        <w:ind w:left="6480" w:hanging="360"/>
+      </w:pPr>
+      <w:rPr>
+        <w:u w:val="none"/>
+      </w:rPr>
+    </w:lvl>
+  </w:abstractNum>
+  <w:abstractNum w:abstractNumId="9">
+    <w:lvl w:ilvl="0">
+      <w:start w:val="1"/>
       <w:numFmt w:val="decimal"/>
       <w:lvlText w:val="%1."/>
       <w:lvlJc w:val="left"/>
@@ -2428,7 +3327,7 @@
       </w:rPr>
     </w:lvl>
   </w:abstractNum>
-  <w:abstractNum w:abstractNumId="6">
+  <w:abstractNum w:abstractNumId="10">
     <w:lvl w:ilvl="0">
       <w:start w:val="1"/>
       <w:numFmt w:val="bullet"/>
@@ -2538,7 +3437,117 @@
       </w:rPr>
     </w:lvl>
   </w:abstractNum>
-  <w:abstractNum w:abstractNumId="7">
+  <w:abstractNum w:abstractNumId="11">
+    <w:lvl w:ilvl="0">
+      <w:start w:val="1"/>
+      <w:numFmt w:val="bullet"/>
+      <w:lvlText w:val="●"/>
+      <w:lvlJc w:val="left"/>
+      <w:pPr>
+        <w:ind w:left="720" w:hanging="360"/>
+      </w:pPr>
+      <w:rPr>
+        <w:u w:val="none"/>
+      </w:rPr>
+    </w:lvl>
+    <w:lvl w:ilvl="1">
+      <w:start w:val="1"/>
+      <w:numFmt w:val="bullet"/>
+      <w:lvlText w:val="○"/>
+      <w:lvlJc w:val="left"/>
+      <w:pPr>
+        <w:ind w:left="1440" w:hanging="360"/>
+      </w:pPr>
+      <w:rPr>
+        <w:u w:val="none"/>
+      </w:rPr>
+    </w:lvl>
+    <w:lvl w:ilvl="2">
+      <w:start w:val="1"/>
+      <w:numFmt w:val="bullet"/>
+      <w:lvlText w:val="■"/>
+      <w:lvlJc w:val="left"/>
+      <w:pPr>
+        <w:ind w:left="2160" w:hanging="360"/>
+      </w:pPr>
+      <w:rPr>
+        <w:u w:val="none"/>
+      </w:rPr>
+    </w:lvl>
+    <w:lvl w:ilvl="3">
+      <w:start w:val="1"/>
+      <w:numFmt w:val="bullet"/>
+      <w:lvlText w:val="●"/>
+      <w:lvlJc w:val="left"/>
+      <w:pPr>
+        <w:ind w:left="2880" w:hanging="360"/>
+      </w:pPr>
+      <w:rPr>
+        <w:u w:val="none"/>
+      </w:rPr>
+    </w:lvl>
+    <w:lvl w:ilvl="4">
+      <w:start w:val="1"/>
+      <w:numFmt w:val="bullet"/>
+      <w:lvlText w:val="○"/>
+      <w:lvlJc w:val="left"/>
+      <w:pPr>
+        <w:ind w:left="3600" w:hanging="360"/>
+      </w:pPr>
+      <w:rPr>
+        <w:u w:val="none"/>
+      </w:rPr>
+    </w:lvl>
+    <w:lvl w:ilvl="5">
+      <w:start w:val="1"/>
+      <w:numFmt w:val="bullet"/>
+      <w:lvlText w:val="■"/>
+      <w:lvlJc w:val="left"/>
+      <w:pPr>
+        <w:ind w:left="4320" w:hanging="360"/>
+      </w:pPr>
+      <w:rPr>
+        <w:u w:val="none"/>
+      </w:rPr>
+    </w:lvl>
+    <w:lvl w:ilvl="6">
+      <w:start w:val="1"/>
+      <w:numFmt w:val="bullet"/>
+      <w:lvlText w:val="●"/>
+      <w:lvlJc w:val="left"/>
+      <w:pPr>
+        <w:ind w:left="5040" w:hanging="360"/>
+      </w:pPr>
+      <w:rPr>
+        <w:u w:val="none"/>
+      </w:rPr>
+    </w:lvl>
+    <w:lvl w:ilvl="7">
+      <w:start w:val="1"/>
+      <w:numFmt w:val="bullet"/>
+      <w:lvlText w:val="○"/>
+      <w:lvlJc w:val="left"/>
+      <w:pPr>
+        <w:ind w:left="5760" w:hanging="360"/>
+      </w:pPr>
+      <w:rPr>
+        <w:u w:val="none"/>
+      </w:rPr>
+    </w:lvl>
+    <w:lvl w:ilvl="8">
+      <w:start w:val="1"/>
+      <w:numFmt w:val="bullet"/>
+      <w:lvlText w:val="■"/>
+      <w:lvlJc w:val="left"/>
+      <w:pPr>
+        <w:ind w:left="6480" w:hanging="360"/>
+      </w:pPr>
+      <w:rPr>
+        <w:u w:val="none"/>
+      </w:rPr>
+    </w:lvl>
+  </w:abstractNum>
+  <w:abstractNum w:abstractNumId="12">
     <w:lvl w:ilvl="0">
       <w:start w:val="1"/>
       <w:numFmt w:val="decimal"/>
@@ -2648,7 +3657,7 @@
       </w:rPr>
     </w:lvl>
   </w:abstractNum>
-  <w:abstractNum w:abstractNumId="8">
+  <w:abstractNum w:abstractNumId="13">
     <w:lvl w:ilvl="0">
       <w:start w:val="1"/>
       <w:numFmt w:val="bullet"/>
@@ -2758,14 +3767,14 @@
       </w:rPr>
     </w:lvl>
   </w:abstractNum>
-  <w:abstractNum w:abstractNumId="9">
+  <w:abstractNum w:abstractNumId="14">
     <w:lvl w:ilvl="0">
       <w:start w:val="1"/>
-      <w:numFmt w:val="bullet"/>
-      <w:lvlText w:val="●"/>
-      <w:lvlJc w:val="left"/>
-      <w:pPr>
-        <w:ind w:left="720" w:hanging="360"/>
+      <w:numFmt w:val="decimal"/>
+      <w:lvlText w:val="%1."/>
+      <w:lvlJc w:val="left"/>
+      <w:pPr>
+        <w:ind w:left="1440" w:hanging="360"/>
       </w:pPr>
       <w:rPr>
         <w:u w:val="none"/>
@@ -2773,11 +3782,11 @@
     </w:lvl>
     <w:lvl w:ilvl="1">
       <w:start w:val="1"/>
-      <w:numFmt w:val="bullet"/>
-      <w:lvlText w:val="○"/>
-      <w:lvlJc w:val="left"/>
-      <w:pPr>
-        <w:ind w:left="1440" w:hanging="360"/>
+      <w:numFmt w:val="lowerLetter"/>
+      <w:lvlText w:val="%2."/>
+      <w:lvlJc w:val="left"/>
+      <w:pPr>
+        <w:ind w:left="2160" w:hanging="360"/>
       </w:pPr>
       <w:rPr>
         <w:u w:val="none"/>
@@ -2785,11 +3794,11 @@
     </w:lvl>
     <w:lvl w:ilvl="2">
       <w:start w:val="1"/>
-      <w:numFmt w:val="bullet"/>
-      <w:lvlText w:val="■"/>
-      <w:lvlJc w:val="left"/>
-      <w:pPr>
-        <w:ind w:left="2160" w:hanging="360"/>
+      <w:numFmt w:val="lowerRoman"/>
+      <w:lvlText w:val="%3."/>
+      <w:lvlJc w:val="right"/>
+      <w:pPr>
+        <w:ind w:left="2880" w:hanging="360"/>
       </w:pPr>
       <w:rPr>
         <w:u w:val="none"/>
@@ -2797,11 +3806,11 @@
     </w:lvl>
     <w:lvl w:ilvl="3">
       <w:start w:val="1"/>
-      <w:numFmt w:val="bullet"/>
-      <w:lvlText w:val="●"/>
-      <w:lvlJc w:val="left"/>
-      <w:pPr>
-        <w:ind w:left="2880" w:hanging="360"/>
+      <w:numFmt w:val="decimal"/>
+      <w:lvlText w:val="%4."/>
+      <w:lvlJc w:val="left"/>
+      <w:pPr>
+        <w:ind w:left="3600" w:hanging="360"/>
       </w:pPr>
       <w:rPr>
         <w:u w:val="none"/>
@@ -2809,11 +3818,11 @@
     </w:lvl>
     <w:lvl w:ilvl="4">
       <w:start w:val="1"/>
-      <w:numFmt w:val="bullet"/>
-      <w:lvlText w:val="○"/>
-      <w:lvlJc w:val="left"/>
-      <w:pPr>
-        <w:ind w:left="3600" w:hanging="360"/>
+      <w:numFmt w:val="lowerLetter"/>
+      <w:lvlText w:val="%5."/>
+      <w:lvlJc w:val="left"/>
+      <w:pPr>
+        <w:ind w:left="4320" w:hanging="360"/>
       </w:pPr>
       <w:rPr>
         <w:u w:val="none"/>
@@ -2821,11 +3830,11 @@
     </w:lvl>
     <w:lvl w:ilvl="5">
       <w:start w:val="1"/>
-      <w:numFmt w:val="bullet"/>
-      <w:lvlText w:val="■"/>
-      <w:lvlJc w:val="left"/>
-      <w:pPr>
-        <w:ind w:left="4320" w:hanging="360"/>
+      <w:numFmt w:val="lowerRoman"/>
+      <w:lvlText w:val="%6."/>
+      <w:lvlJc w:val="right"/>
+      <w:pPr>
+        <w:ind w:left="5040" w:hanging="360"/>
       </w:pPr>
       <w:rPr>
         <w:u w:val="none"/>
@@ -2833,11 +3842,11 @@
     </w:lvl>
     <w:lvl w:ilvl="6">
       <w:start w:val="1"/>
-      <w:numFmt w:val="bullet"/>
-      <w:lvlText w:val="●"/>
-      <w:lvlJc w:val="left"/>
-      <w:pPr>
-        <w:ind w:left="5040" w:hanging="360"/>
+      <w:numFmt w:val="decimal"/>
+      <w:lvlText w:val="%7."/>
+      <w:lvlJc w:val="left"/>
+      <w:pPr>
+        <w:ind w:left="5760" w:hanging="360"/>
       </w:pPr>
       <w:rPr>
         <w:u w:val="none"/>
@@ -2845,11 +3854,11 @@
     </w:lvl>
     <w:lvl w:ilvl="7">
       <w:start w:val="1"/>
-      <w:numFmt w:val="bullet"/>
-      <w:lvlText w:val="○"/>
-      <w:lvlJc w:val="left"/>
-      <w:pPr>
-        <w:ind w:left="5760" w:hanging="360"/>
+      <w:numFmt w:val="lowerLetter"/>
+      <w:lvlText w:val="%8."/>
+      <w:lvlJc w:val="left"/>
+      <w:pPr>
+        <w:ind w:left="6480" w:hanging="360"/>
       </w:pPr>
       <w:rPr>
         <w:u w:val="none"/>
@@ -2857,121 +3866,11 @@
     </w:lvl>
     <w:lvl w:ilvl="8">
       <w:start w:val="1"/>
-      <w:numFmt w:val="bullet"/>
-      <w:lvlText w:val="■"/>
-      <w:lvlJc w:val="left"/>
-      <w:pPr>
-        <w:ind w:left="6480" w:hanging="360"/>
-      </w:pPr>
-      <w:rPr>
-        <w:u w:val="none"/>
-      </w:rPr>
-    </w:lvl>
-  </w:abstractNum>
-  <w:abstractNum w:abstractNumId="10">
-    <w:lvl w:ilvl="0">
-      <w:start w:val="1"/>
-      <w:numFmt w:val="bullet"/>
-      <w:lvlText w:val="●"/>
-      <w:lvlJc w:val="left"/>
-      <w:pPr>
-        <w:ind w:left="720" w:hanging="360"/>
-      </w:pPr>
-      <w:rPr>
-        <w:u w:val="none"/>
-      </w:rPr>
-    </w:lvl>
-    <w:lvl w:ilvl="1">
-      <w:start w:val="1"/>
-      <w:numFmt w:val="bullet"/>
-      <w:lvlText w:val="○"/>
-      <w:lvlJc w:val="left"/>
-      <w:pPr>
-        <w:ind w:left="1440" w:hanging="360"/>
-      </w:pPr>
-      <w:rPr>
-        <w:u w:val="none"/>
-      </w:rPr>
-    </w:lvl>
-    <w:lvl w:ilvl="2">
-      <w:start w:val="1"/>
-      <w:numFmt w:val="bullet"/>
-      <w:lvlText w:val="■"/>
-      <w:lvlJc w:val="left"/>
-      <w:pPr>
-        <w:ind w:left="2160" w:hanging="360"/>
-      </w:pPr>
-      <w:rPr>
-        <w:u w:val="none"/>
-      </w:rPr>
-    </w:lvl>
-    <w:lvl w:ilvl="3">
-      <w:start w:val="1"/>
-      <w:numFmt w:val="bullet"/>
-      <w:lvlText w:val="●"/>
-      <w:lvlJc w:val="left"/>
-      <w:pPr>
-        <w:ind w:left="2880" w:hanging="360"/>
-      </w:pPr>
-      <w:rPr>
-        <w:u w:val="none"/>
-      </w:rPr>
-    </w:lvl>
-    <w:lvl w:ilvl="4">
-      <w:start w:val="1"/>
-      <w:numFmt w:val="bullet"/>
-      <w:lvlText w:val="○"/>
-      <w:lvlJc w:val="left"/>
-      <w:pPr>
-        <w:ind w:left="3600" w:hanging="360"/>
-      </w:pPr>
-      <w:rPr>
-        <w:u w:val="none"/>
-      </w:rPr>
-    </w:lvl>
-    <w:lvl w:ilvl="5">
-      <w:start w:val="1"/>
-      <w:numFmt w:val="bullet"/>
-      <w:lvlText w:val="■"/>
-      <w:lvlJc w:val="left"/>
-      <w:pPr>
-        <w:ind w:left="4320" w:hanging="360"/>
-      </w:pPr>
-      <w:rPr>
-        <w:u w:val="none"/>
-      </w:rPr>
-    </w:lvl>
-    <w:lvl w:ilvl="6">
-      <w:start w:val="1"/>
-      <w:numFmt w:val="bullet"/>
-      <w:lvlText w:val="●"/>
-      <w:lvlJc w:val="left"/>
-      <w:pPr>
-        <w:ind w:left="5040" w:hanging="360"/>
-      </w:pPr>
-      <w:rPr>
-        <w:u w:val="none"/>
-      </w:rPr>
-    </w:lvl>
-    <w:lvl w:ilvl="7">
-      <w:start w:val="1"/>
-      <w:numFmt w:val="bullet"/>
-      <w:lvlText w:val="○"/>
-      <w:lvlJc w:val="left"/>
-      <w:pPr>
-        <w:ind w:left="5760" w:hanging="360"/>
-      </w:pPr>
-      <w:rPr>
-        <w:u w:val="none"/>
-      </w:rPr>
-    </w:lvl>
-    <w:lvl w:ilvl="8">
-      <w:start w:val="1"/>
-      <w:numFmt w:val="bullet"/>
-      <w:lvlText w:val="■"/>
-      <w:lvlJc w:val="left"/>
-      <w:pPr>
-        <w:ind w:left="6480" w:hanging="360"/>
+      <w:numFmt w:val="lowerRoman"/>
+      <w:lvlText w:val="%9."/>
+      <w:lvlJc w:val="right"/>
+      <w:pPr>
+        <w:ind w:left="7200" w:hanging="360"/>
       </w:pPr>
       <w:rPr>
         <w:u w:val="none"/>
@@ -3007,6 +3906,18 @@
   </w:num>
   <w:num w:numId="10">
     <w:abstractNumId w:val="10"/>
+  </w:num>
+  <w:num w:numId="11">
+    <w:abstractNumId w:val="11"/>
+  </w:num>
+  <w:num w:numId="12">
+    <w:abstractNumId w:val="12"/>
+  </w:num>
+  <w:num w:numId="13">
+    <w:abstractNumId w:val="13"/>
+  </w:num>
+  <w:num w:numId="14">
+    <w:abstractNumId w:val="14"/>
   </w:num>
 </w:numbering>
 </file>

</xml_diff>